<commit_message>
submitted (working) project4 with memory leak(s)
</commit_message>
<xml_diff>
--- a/Project4-Reflection.docx
+++ b/Project4-Reflection.docx
@@ -810,172 +810,91 @@
     </w:p>
     <w:p/>
     <w:p>
+      <w:pPr>
+        <w:spacing w:after="0"/>
+        <w:ind w:firstLine="720"/>
+      </w:pPr>
       <w:r>
-        <w:tab/>
-        <w:t>When I started this assignment by drafting the first draft of the process map, which is shown on the first page of this reflection, I began with a “high-level” diagram to illustrate the overall sequence of events, like: printing program information, acquiring user input, class hierarchy, the “rounds” of combat within this program, and a decision point that determines whether each “game”, which consists of “rounds” (of combat) until a character dies. Once I drafted a baseline design for how the program should operate, I felt comfortable to begin programming the classes of all characters while implementing inheritance.</w:t>
+        <w:t>Project 4 was particularly challenging because two different programs (circular linked list and project 3) were essentially merged together to create Project 4. I experienced quite a bit of challenges with this assignment, like managing memory and preventing memory leaks, but I was able to get the program to operate as intended.</w:t>
       </w:r>
     </w:p>
     <w:p>
+      <w:pPr>
+        <w:spacing w:after="0"/>
+        <w:ind w:firstLine="720"/>
+      </w:pPr>
       <w:r>
-        <w:tab/>
-        <w:t xml:space="preserve">A challenge that I faced was how to properly implement each of the characters’ special abilities. Since each special ability is unique to the character, I wasn’t sure of the best way to incorporate the requirements into the program. After reviewing all special abilities, I noticed that all functionality was related to when a character attacks or defends, which makes sense due to the nature of the program. Thus, I decided to implement the special abilities within each specific character’s attack or defense function. I learned that some customization is acceptable within “like” functions between characters. By using slightly “customized” attack and defense functions, I was able to easily implement the requirements. </w:t>
+        <w:t>One particular challenge that I experienced was the develop</w:t>
       </w:r>
-    </w:p>
-    <w:p>
+      <w:bookmarkStart w:id="4" w:name="_GoBack"/>
+      <w:bookmarkEnd w:id="4"/>
       <w:r>
-        <w:tab/>
-        <w:t xml:space="preserve">A second challenge that I faced was how to implement the Harry Potter character’s special ability, requiring two lives with different </w:t>
-      </w:r>
-      <w:r>
-        <w:t xml:space="preserve">numbers of strength, which reflects the “health points” of </w:t>
-      </w:r>
-      <w:r>
-        <w:t>a</w:t>
-      </w:r>
-      <w:r>
-        <w:t xml:space="preserve"> character. The requirement states that Harry Potter must have 10</w:t>
-      </w:r>
-      <w:r>
-        <w:t xml:space="preserve"> strength</w:t>
-      </w:r>
-      <w:r>
-        <w:t xml:space="preserve">, </w:t>
-      </w:r>
-      <w:r>
-        <w:t xml:space="preserve">and if Harry Potter’s strength falls to zero, </w:t>
-      </w:r>
-      <w:r>
-        <w:t>he must</w:t>
-      </w:r>
-      <w:r>
-        <w:t xml:space="preserve"> have his strength reset to 20. However, Harry Potter only has two lives, and thus, he would die if his strength fell to zero, after his strength was reset to 20. I overc</w:t>
-      </w:r>
-      <w:r>
-        <w:t>a</w:t>
-      </w:r>
-      <w:r>
-        <w:t xml:space="preserve">me that challenge by implementing a unique member variable for </w:t>
-      </w:r>
-      <w:r>
-        <w:t xml:space="preserve">the </w:t>
+        <w:t xml:space="preserve">ment of a circular linked list with characters, or fighters, in order to create the proper teams, or groups of people, that were required within the program. A design change that I had to make was changing the value’s type from integer to </w:t>
       </w:r>
       <w:r>
         <w:rPr>
           <w:i/>
         </w:rPr>
-        <w:t>HarryPotter</w:t>
+        <w:t>Character</w:t>
       </w:r>
       <w:r>
-        <w:t xml:space="preserve"> class called, “lives,” which was programmed to initialize with a value of two. This way, I was able to program an if statement within the </w:t>
+        <w:t xml:space="preserve">, which is the parent class of the different types of fighters. Next, I experienced problems with creating the destructor for an object of type </w:t>
       </w:r>
       <w:r>
         <w:rPr>
           <w:i/>
         </w:rPr>
-        <w:t>HarryPotter</w:t>
+        <w:t>Queue</w:t>
+      </w:r>
+      <w:r>
+        <w:t xml:space="preserve">. </w:t>
+      </w:r>
+    </w:p>
+    <w:p>
+      <w:pPr>
+        <w:spacing w:after="0"/>
+        <w:ind w:firstLine="720"/>
+      </w:pPr>
+      <w:r>
+        <w:t xml:space="preserve">The problem was that I received a segmentation fault when trying to run the program on FLIP. I overcome this problem by carefully structuring the destructor to free memory for one character, then node, at a time. I would repeat this process until the loop encountered a node with a value of </w:t>
       </w:r>
       <w:r>
         <w:rPr>
           <w:i/>
         </w:rPr>
-        <w:t xml:space="preserve"> </w:t>
+        <w:t>null</w:t>
       </w:r>
       <w:r>
-        <w:t xml:space="preserve">class’ defense function that would execute if the character’s strength fell to zero, or below, and the character’s lives must be </w:t>
-      </w:r>
-      <w:r>
-        <w:lastRenderedPageBreak/>
-        <w:t>equal to two. I</w:t>
-      </w:r>
-      <w:r>
-        <w:t>f</w:t>
-      </w:r>
-      <w:r>
-        <w:t xml:space="preserve"> the if statement’s criteria </w:t>
-      </w:r>
-      <w:r>
-        <w:t>were</w:t>
-      </w:r>
-      <w:r>
-        <w:t xml:space="preserve"> </w:t>
-      </w:r>
-      <w:r>
-        <w:t xml:space="preserve">met, Harry Potter’s strength would be reset to 20 while also decreasing Harry Potter’s “lives” variable by </w:t>
-      </w:r>
-      <w:r>
-        <w:t xml:space="preserve">one. </w:t>
-      </w:r>
-      <w:r>
-        <w:t>After</w:t>
-      </w:r>
-      <w:r>
-        <w:t xml:space="preserve"> Harry Potter’s </w:t>
-      </w:r>
-      <w:r>
-        <w:t>“revival”</w:t>
-      </w:r>
-      <w:r>
-        <w:t xml:space="preserve">, </w:t>
-      </w:r>
-      <w:r>
-        <w:t>he</w:t>
-      </w:r>
-      <w:r>
-        <w:t xml:space="preserve"> would “die” if, the </w:t>
-      </w:r>
-      <w:r>
-        <w:rPr>
-          <w:i/>
-        </w:rPr>
-        <w:t xml:space="preserve">HarryPotter </w:t>
-      </w:r>
-      <w:r>
-        <w:t xml:space="preserve">object’s strength value reached zero or below, ending the “game” between the two characters. Again, I learned that customization is acceptable between children classes when using inheritance with a base class. Since the </w:t>
-      </w:r>
-      <w:r>
-        <w:rPr>
-          <w:i/>
-        </w:rPr>
-        <w:t>HarryPotter</w:t>
-      </w:r>
-      <w:r>
-        <w:t xml:space="preserve"> class was the only class that required two lives, I chose to not put the “lives” member variable within the base class, and I chose to add the “lives” member variable solely within the </w:t>
-      </w:r>
-      <w:r>
-        <w:rPr>
-          <w:i/>
-        </w:rPr>
-        <w:t>HarryPotter</w:t>
-      </w:r>
-      <w:r>
-        <w:t xml:space="preserve"> class.</w:t>
+        <w:t xml:space="preserve">. What I learned from this assignment is just how important memory management is, and I learned the importance of carefully freeing the intended object(s). For example, I received the segmentation fault because I was likely trying to access memory that I shouldn’t have been. </w:t>
       </w:r>
     </w:p>
     <w:p>
       <w:pPr>
         <w:spacing w:after="360"/>
+        <w:ind w:firstLine="720"/>
       </w:pPr>
       <w:r>
-        <w:tab/>
-        <w:t xml:space="preserve">This assignment’s required use of polymorphism was very powerful, and I gained some great perspective on how polymorphism and inheritance can be used within C++ programs to implement creative and unique functionality, like the functionality within this assignment. Once the concept of polymorphism and inheritance was understood, I was able to design and implement this program with relative ease. A major takeaway of this assignment was when you should choose to design and implement certain member variables and functions within a base class versus an inherited class. Lastly, I learned that C++ can be used to implement some pretty cool programs due to powerful functionality, like polymorphism and inheritance.  </w:t>
+        <w:t>Lastly, I learned the importance of modularization within a program. After encountering bugs within my program, I found the program exceptionally difficult to debug because my functions were quite large, and thus, even after pinpointing an error to a particular function, the problem(s) within my code was not clear</w:t>
+      </w:r>
+      <w:r>
+        <w:t xml:space="preserve"> at first; I had to perform additional analysis in order to determine the root cause of the error(s) that my program encountered. Going forward, I intend to utilize functions wherever possible to modularize my code. By modularizing the code of my program, I’ll enable myself with more meaningful messages when debugging my program, which would point me to a particular function within the program that would be causing issues.</w:t>
       </w:r>
     </w:p>
     <w:p>
       <w:pPr>
         <w:pStyle w:val="Heading2"/>
       </w:pPr>
-      <w:bookmarkStart w:id="4" w:name="_Toc529116825"/>
+      <w:bookmarkStart w:id="5" w:name="_Toc529116825"/>
       <w:r>
-        <w:t>Test Cas</w:t>
+        <w:lastRenderedPageBreak/>
+        <w:t>Test Cases</w:t>
       </w:r>
-      <w:bookmarkStart w:id="5" w:name="_GoBack"/>
       <w:bookmarkEnd w:id="5"/>
-      <w:r>
-        <w:t>es</w:t>
-      </w:r>
-      <w:bookmarkEnd w:id="4"/>
     </w:p>
     <w:p>
+      <w:pPr>
+        <w:spacing w:after="360"/>
+      </w:pPr>
       <w:r>
         <w:t xml:space="preserve">The below </w:t>
       </w:r>
@@ -1031,20 +950,16 @@
         <w:t>.</w:t>
       </w:r>
     </w:p>
-    <w:p/>
     <w:p>
       <w:pPr>
         <w:jc w:val="center"/>
       </w:pPr>
       <w:r>
-        <w:rPr>
-          <w:noProof/>
-        </w:rPr>
         <w:drawing>
-          <wp:inline distT="0" distB="0" distL="0" distR="0" wp14:anchorId="372A34DF" wp14:editId="5C602E8D">
-            <wp:extent cx="6499195" cy="3749424"/>
-            <wp:effectExtent l="0" t="0" r="3810" b="0"/>
-            <wp:docPr id="2" name="Picture 2"/>
+          <wp:inline distT="0" distB="0" distL="0" distR="0" wp14:anchorId="774A5E8E" wp14:editId="5E7D11E4">
+            <wp:extent cx="6488843" cy="7173310"/>
+            <wp:effectExtent l="0" t="0" r="1270" b="2540"/>
+            <wp:docPr id="4" name="Picture 4"/>
             <wp:cNvGraphicFramePr>
               <a:graphicFrameLocks xmlns:a="http://schemas.openxmlformats.org/drawingml/2006/main" noChangeAspect="1"/>
             </wp:cNvGraphicFramePr>
@@ -1052,30 +967,23 @@
               <a:graphicData uri="http://schemas.openxmlformats.org/drawingml/2006/picture">
                 <pic:pic xmlns:pic="http://schemas.openxmlformats.org/drawingml/2006/picture">
                   <pic:nvPicPr>
-                    <pic:cNvPr id="2" name="TestCases.pdf"/>
+                    <pic:cNvPr id="1" name=""/>
                     <pic:cNvPicPr/>
                   </pic:nvPicPr>
-                  <pic:blipFill rotWithShape="1">
+                  <pic:blipFill>
                     <a:blip r:embed="rId14"/>
-                    <a:srcRect l="1773" t="8415" r="9780" b="25552"/>
-                    <a:stretch/>
+                    <a:stretch>
+                      <a:fillRect/>
+                    </a:stretch>
                   </pic:blipFill>
-                  <pic:spPr bwMode="auto">
+                  <pic:spPr>
                     <a:xfrm>
                       <a:off x="0" y="0"/>
-                      <a:ext cx="6526915" cy="3765416"/>
+                      <a:ext cx="6512608" cy="7199581"/>
                     </a:xfrm>
                     <a:prstGeom prst="rect">
                       <a:avLst/>
                     </a:prstGeom>
-                    <a:ln>
-                      <a:noFill/>
-                    </a:ln>
-                    <a:extLst>
-                      <a:ext uri="{53640926-AAD7-44D8-BBD7-CCE9431645EC}">
-                        <a14:shadowObscured xmlns:a14="http://schemas.microsoft.com/office/drawing/2010/main"/>
-                      </a:ext>
-                    </a:extLst>
                   </pic:spPr>
                 </pic:pic>
               </a:graphicData>
@@ -8351,7 +8259,7 @@
 </file>
 
 <file path=customXml/itemProps1.xml><?xml version="1.0" encoding="utf-8"?>
-<ds:datastoreItem xmlns:ds="http://schemas.openxmlformats.org/officeDocument/2006/customXml" ds:itemID="{B1DD1FD7-EA31-964E-B971-81B3D691F274}">
+<ds:datastoreItem xmlns:ds="http://schemas.openxmlformats.org/officeDocument/2006/customXml" ds:itemID="{35F49B8C-BDD0-984E-97E2-9404E2B8F18B}">
   <ds:schemaRefs>
     <ds:schemaRef ds:uri="http://schemas.openxmlformats.org/officeDocument/2006/bibliography"/>
   </ds:schemaRefs>

</xml_diff>